<commit_message>
Revert "Computer Network HW1"
This reverts commit 517a560c348b0959cc214277167b5ebc40dc8418.
</commit_message>
<xml_diff>
--- a/Computer Networks/ComputerNetwork_HW1.docx
+++ b/Computer Networks/ComputerNetwork_HW1.docx
@@ -484,6 +484,8 @@
       <w:r>
         <w:t>2001:468:300::/48</w:t>
       </w:r>
+      <w:bookmarkStart w:id="0" w:name="_GoBack"/>
+      <w:bookmarkEnd w:id="0"/>
     </w:p>
     <w:p>
       <w:pPr>
@@ -5219,26 +5221,6 @@
       <w:r>
         <w:t>The lowest AS Path length is the second important factor for the BGP routing. Our AS does pre-pending to increase the length of the AS path, which could avoid routing through this path.</w:t>
       </w:r>
-      <w:r>
-        <w:rPr>
-          <w:rFonts w:hint="eastAsia"/>
-        </w:rPr>
-        <w:t xml:space="preserve"> So according to my data, most of pre-pending of GT connects to 1299 and some of the pre-pending connects to the 209. And few connect to 10490 and 174. So GT prefer 10490 and 174 than 209 and </w:t>
-      </w:r>
-      <w:r>
-        <w:t>especially</w:t>
-      </w:r>
-      <w:r>
-        <w:rPr>
-          <w:rFonts w:hint="eastAsia"/>
-        </w:rPr>
-        <w:t xml:space="preserve"> 1299. So GT makes the AS path to 1299 longer in order to make BGP select other AS path.</w:t>
-      </w:r>
-    </w:p>
-    <w:p>
-      <w:pPr>
-        <w:jc w:val="left"/>
-      </w:pPr>
     </w:p>
     <w:p>
       <w:pPr>
@@ -9391,10 +9373,10 @@
           <w:noProof/>
         </w:rPr>
         <w:drawing>
-          <wp:inline distT="0" distB="0" distL="0" distR="0" wp14:anchorId="484E7D3E" wp14:editId="19F89F80">
+          <wp:inline distT="0" distB="0" distL="0" distR="0" wp14:anchorId="57D3AABD" wp14:editId="4DFF8EDE">
             <wp:extent cx="5270500" cy="3074670"/>
             <wp:effectExtent l="0" t="0" r="12700" b="24130"/>
-            <wp:docPr id="6" name="图表 6"/>
+            <wp:docPr id="1" name="图表 1"/>
             <wp:cNvGraphicFramePr/>
             <a:graphic xmlns:a="http://schemas.openxmlformats.org/drawingml/2006/main">
               <a:graphicData uri="http://schemas.openxmlformats.org/drawingml/2006/chart">
@@ -9403,11 +9385,6 @@
             </a:graphic>
           </wp:inline>
         </w:drawing>
-      </w:r>
-      <w:bookmarkStart w:id="0" w:name="_GoBack"/>
-      <w:bookmarkEnd w:id="0"/>
-      <w:r>
-        <w:br w:type="textWrapping" w:clear="all"/>
       </w:r>
     </w:p>
     <w:p>
@@ -10213,6 +10190,9 @@
           <w:p>
             <w:pPr>
               <w:jc w:val="left"/>
+              <w:rPr>
+                <w:rFonts w:hint="eastAsia"/>
+              </w:rPr>
             </w:pPr>
             <w:proofErr w:type="spellStart"/>
             <w:r>
@@ -10255,6 +10235,9 @@
           <w:p>
             <w:pPr>
               <w:jc w:val="left"/>
+              <w:rPr>
+                <w:rFonts w:hint="eastAsia"/>
+              </w:rPr>
             </w:pPr>
             <w:r>
               <w:rPr>
@@ -10271,6 +10254,9 @@
           <w:p>
             <w:pPr>
               <w:jc w:val="left"/>
+              <w:rPr>
+                <w:rFonts w:hint="eastAsia"/>
+              </w:rPr>
             </w:pPr>
             <w:r>
               <w:rPr>
@@ -10287,6 +10273,9 @@
           <w:p>
             <w:pPr>
               <w:jc w:val="left"/>
+              <w:rPr>
+                <w:rFonts w:hint="eastAsia"/>
+              </w:rPr>
             </w:pPr>
             <w:r>
               <w:t>102.969</w:t>
@@ -10300,6 +10289,9 @@
           <w:p>
             <w:pPr>
               <w:jc w:val="left"/>
+              <w:rPr>
+                <w:rFonts w:hint="eastAsia"/>
+              </w:rPr>
             </w:pPr>
             <w:r>
               <w:rPr>
@@ -10316,6 +10308,9 @@
           <w:p>
             <w:pPr>
               <w:jc w:val="left"/>
+              <w:rPr>
+                <w:rFonts w:hint="eastAsia"/>
+              </w:rPr>
             </w:pPr>
             <w:r>
               <w:t>7.626</w:t>
@@ -10483,6 +10478,9 @@
           <w:p>
             <w:pPr>
               <w:jc w:val="left"/>
+              <w:rPr>
+                <w:rFonts w:hint="eastAsia"/>
+              </w:rPr>
             </w:pPr>
             <w:r>
               <w:rPr>
@@ -10499,6 +10497,9 @@
           <w:p>
             <w:pPr>
               <w:jc w:val="left"/>
+              <w:rPr>
+                <w:rFonts w:hint="eastAsia"/>
+              </w:rPr>
             </w:pPr>
             <w:r>
               <w:rPr>
@@ -10515,6 +10516,9 @@
           <w:p>
             <w:pPr>
               <w:jc w:val="left"/>
+              <w:rPr>
+                <w:rFonts w:hint="eastAsia"/>
+              </w:rPr>
             </w:pPr>
             <w:r>
               <w:rPr>
@@ -10557,6 +10561,9 @@
           <w:p>
             <w:pPr>
               <w:jc w:val="left"/>
+              <w:rPr>
+                <w:rFonts w:hint="eastAsia"/>
+              </w:rPr>
             </w:pPr>
             <w:r>
               <w:t>79.968</w:t>
@@ -10592,6 +10599,9 @@
           <w:p>
             <w:pPr>
               <w:jc w:val="left"/>
+              <w:rPr>
+                <w:rFonts w:hint="eastAsia"/>
+              </w:rPr>
             </w:pPr>
             <w:r>
               <w:t>7.626</w:t>
@@ -10605,6 +10615,9 @@
           <w:p>
             <w:pPr>
               <w:jc w:val="left"/>
+              <w:rPr>
+                <w:rFonts w:hint="eastAsia"/>
+              </w:rPr>
             </w:pPr>
             <w:r>
               <w:rPr>
@@ -10621,6 +10634,9 @@
           <w:p>
             <w:pPr>
               <w:jc w:val="left"/>
+              <w:rPr>
+                <w:rFonts w:hint="eastAsia"/>
+              </w:rPr>
             </w:pPr>
             <w:r>
               <w:rPr>
@@ -10637,6 +10653,9 @@
           <w:p>
             <w:pPr>
               <w:jc w:val="left"/>
+              <w:rPr>
+                <w:rFonts w:hint="eastAsia"/>
+              </w:rPr>
             </w:pPr>
             <w:r>
               <w:rPr>
@@ -10755,6 +10774,9 @@
           <w:p>
             <w:pPr>
               <w:jc w:val="left"/>
+              <w:rPr>
+                <w:rFonts w:hint="eastAsia"/>
+              </w:rPr>
             </w:pPr>
             <w:r>
               <w:rPr>
@@ -10873,6 +10895,9 @@
           <w:p>
             <w:pPr>
               <w:jc w:val="left"/>
+              <w:rPr>
+                <w:rFonts w:hint="eastAsia"/>
+              </w:rPr>
             </w:pPr>
             <w:r>
               <w:rPr>
@@ -11000,6 +11025,9 @@
           <w:p>
             <w:pPr>
               <w:jc w:val="left"/>
+              <w:rPr>
+                <w:rFonts w:hint="eastAsia"/>
+              </w:rPr>
             </w:pPr>
             <w:proofErr w:type="spellStart"/>
             <w:r>
@@ -11042,6 +11070,9 @@
           <w:p>
             <w:pPr>
               <w:jc w:val="left"/>
+              <w:rPr>
+                <w:rFonts w:hint="eastAsia"/>
+              </w:rPr>
             </w:pPr>
             <w:r>
               <w:rPr>
@@ -11058,6 +11089,9 @@
           <w:p>
             <w:pPr>
               <w:jc w:val="left"/>
+              <w:rPr>
+                <w:rFonts w:hint="eastAsia"/>
+              </w:rPr>
             </w:pPr>
             <w:r>
               <w:rPr>
@@ -11074,6 +11108,9 @@
           <w:p>
             <w:pPr>
               <w:jc w:val="left"/>
+              <w:rPr>
+                <w:rFonts w:hint="eastAsia"/>
+              </w:rPr>
             </w:pPr>
             <w:r>
               <w:t>104.363</w:t>
@@ -11087,6 +11124,9 @@
           <w:p>
             <w:pPr>
               <w:jc w:val="left"/>
+              <w:rPr>
+                <w:rFonts w:hint="eastAsia"/>
+              </w:rPr>
             </w:pPr>
             <w:r>
               <w:t>10.510</w:t>
@@ -11100,6 +11140,9 @@
           <w:p>
             <w:pPr>
               <w:jc w:val="left"/>
+              <w:rPr>
+                <w:rFonts w:hint="eastAsia"/>
+              </w:rPr>
             </w:pPr>
             <w:r>
               <w:t>1.952</w:t>
@@ -11264,6 +11307,9 @@
           <w:p>
             <w:pPr>
               <w:jc w:val="left"/>
+              <w:rPr>
+                <w:rFonts w:hint="eastAsia"/>
+              </w:rPr>
             </w:pPr>
             <w:r>
               <w:t>10.510</w:t>
@@ -11277,6 +11323,9 @@
           <w:p>
             <w:pPr>
               <w:jc w:val="left"/>
+              <w:rPr>
+                <w:rFonts w:hint="eastAsia"/>
+              </w:rPr>
             </w:pPr>
             <w:r>
               <w:t>109.142</w:t>
@@ -11290,6 +11339,9 @@
           <w:p>
             <w:pPr>
               <w:jc w:val="left"/>
+              <w:rPr>
+                <w:rFonts w:hint="eastAsia"/>
+              </w:rPr>
             </w:pPr>
             <w:r>
               <w:rPr>
@@ -11332,6 +11384,9 @@
           <w:p>
             <w:pPr>
               <w:jc w:val="left"/>
+              <w:rPr>
+                <w:rFonts w:hint="eastAsia"/>
+              </w:rPr>
             </w:pPr>
             <w:r>
               <w:t>80.725</w:t>
@@ -11367,6 +11422,9 @@
           <w:p>
             <w:pPr>
               <w:jc w:val="left"/>
+              <w:rPr>
+                <w:rFonts w:hint="eastAsia"/>
+              </w:rPr>
             </w:pPr>
             <w:r>
               <w:t>1.952</w:t>
@@ -11380,6 +11438,9 @@
           <w:p>
             <w:pPr>
               <w:jc w:val="left"/>
+              <w:rPr>
+                <w:rFonts w:hint="eastAsia"/>
+              </w:rPr>
             </w:pPr>
             <w:r>
               <w:t>70.098</w:t>
@@ -11393,6 +11454,9 @@
           <w:p>
             <w:pPr>
               <w:jc w:val="left"/>
+              <w:rPr>
+                <w:rFonts w:hint="eastAsia"/>
+              </w:rPr>
             </w:pPr>
             <w:r>
               <w:t>11.507</w:t>
@@ -11406,6 +11470,9 @@
           <w:p>
             <w:pPr>
               <w:jc w:val="left"/>
+              <w:rPr>
+                <w:rFonts w:hint="eastAsia"/>
+              </w:rPr>
             </w:pPr>
             <w:r>
               <w:rPr>
@@ -11524,6 +11591,9 @@
           <w:p>
             <w:pPr>
               <w:jc w:val="left"/>
+              <w:rPr>
+                <w:rFonts w:hint="eastAsia"/>
+              </w:rPr>
             </w:pPr>
             <w:r>
               <w:rPr>
@@ -11642,6 +11712,9 @@
           <w:p>
             <w:pPr>
               <w:jc w:val="left"/>
+              <w:rPr>
+                <w:rFonts w:hint="eastAsia"/>
+              </w:rPr>
             </w:pPr>
             <w:r>
               <w:rPr>
@@ -12547,7 +12620,11 @@
     </mc:Fallback>
   </mc:AlternateContent>
   <c:chart>
-    <c:autoTitleDeleted val="1"/>
+    <c:title>
+      <c:layout/>
+      <c:overlay val="0"/>
+    </c:title>
+    <c:autoTitleDeleted val="0"/>
     <c:plotArea>
       <c:layout/>
       <c:scatterChart>
@@ -12572,319 +12649,116 @@
               <a:noFill/>
             </a:ln>
           </c:spPr>
-          <c:dLbls>
-            <c:dLbl>
-              <c:idx val="0"/>
-              <c:layout>
-                <c:manualLayout>
-                  <c:x val="-0.171084337349398"/>
-                  <c:y val="-0.0413052457662123"/>
-                </c:manualLayout>
-              </c:layout>
-              <c:tx>
-                <c:rich>
-                  <a:bodyPr/>
-                  <a:lstStyle/>
-                  <a:p>
-                    <a:r>
-                      <a:rPr lang="en-US" altLang="zh-CN"/>
-                      <a:t>4</a:t>
-                    </a:r>
-                    <a:r>
-                      <a:rPr lang="zh-CN" altLang="en-US"/>
-                      <a:t> </a:t>
-                    </a:r>
-                    <a:r>
-                      <a:rPr lang="en-US" altLang="zh-CN"/>
-                      <a:t>Stanford</a:t>
-                    </a:r>
-                    <a:r>
-                      <a:rPr lang="en-US" altLang="zh-CN"/>
-                      <a:t>, 13</a:t>
-                    </a:r>
-                  </a:p>
-                </c:rich>
-              </c:tx>
-              <c:dLblPos val="r"/>
-              <c:showLegendKey val="0"/>
-              <c:showVal val="1"/>
-              <c:showCatName val="1"/>
-              <c:showSerName val="0"/>
-              <c:showPercent val="0"/>
-              <c:showBubbleSize val="0"/>
-            </c:dLbl>
-            <c:dLbl>
-              <c:idx val="1"/>
-              <c:layout>
-                <c:manualLayout>
-                  <c:x val="-0.0192771084337351"/>
-                  <c:y val="0.0867410161090458"/>
-                </c:manualLayout>
-              </c:layout>
-              <c:tx>
-                <c:rich>
-                  <a:bodyPr/>
-                  <a:lstStyle/>
-                  <a:p>
-                    <a:r>
-                      <a:rPr lang="en-US" altLang="zh-CN"/>
-                      <a:t>4</a:t>
-                    </a:r>
-                    <a:r>
-                      <a:rPr lang="zh-CN" altLang="en-US"/>
-                      <a:t> </a:t>
-                    </a:r>
-                    <a:r>
-                      <a:rPr lang="en-US" altLang="zh-CN"/>
-                      <a:t>Princeton</a:t>
-                    </a:r>
-                    <a:r>
-                      <a:rPr lang="en-US" altLang="zh-CN"/>
-                      <a:t>, 9</a:t>
-                    </a:r>
-                  </a:p>
-                </c:rich>
-              </c:tx>
-              <c:dLblPos val="r"/>
-              <c:showLegendKey val="0"/>
-              <c:showVal val="1"/>
-              <c:showCatName val="1"/>
-              <c:showSerName val="0"/>
-              <c:showPercent val="0"/>
-              <c:showBubbleSize val="0"/>
-            </c:dLbl>
-            <c:dLbl>
-              <c:idx val="2"/>
-              <c:layout>
-                <c:manualLayout>
-                  <c:x val="-0.0120485722417228"/>
-                  <c:y val="0.053696819496076"/>
-                </c:manualLayout>
-              </c:layout>
-              <c:tx>
-                <c:rich>
-                  <a:bodyPr/>
-                  <a:lstStyle/>
-                  <a:p>
-                    <a:r>
-                      <a:rPr lang="en-US" altLang="zh-CN"/>
-                      <a:t>4</a:t>
-                    </a:r>
-                    <a:r>
-                      <a:rPr lang="zh-CN" altLang="en-US"/>
-                      <a:t> </a:t>
-                    </a:r>
-                    <a:r>
-                      <a:rPr lang="en-US" altLang="zh-CN"/>
-                      <a:t>USC</a:t>
-                    </a:r>
-                    <a:r>
-                      <a:rPr lang="en-US" altLang="zh-CN"/>
-                      <a:t>, 1</a:t>
-                    </a:r>
-                    <a:r>
-                      <a:rPr lang="en-US" altLang="zh-CN"/>
-                      <a:t>2</a:t>
-                    </a:r>
-                    <a:endParaRPr lang="en-US" altLang="zh-CN"/>
-                  </a:p>
-                </c:rich>
-              </c:tx>
-              <c:dLblPos val="r"/>
-              <c:showLegendKey val="0"/>
-              <c:showVal val="1"/>
-              <c:showCatName val="1"/>
-              <c:showSerName val="0"/>
-              <c:showPercent val="0"/>
-              <c:showBubbleSize val="0"/>
-            </c:dLbl>
-            <c:dLbl>
-              <c:idx val="3"/>
-              <c:layout>
-                <c:manualLayout>
-                  <c:x val="-0.00481927710843356"/>
-                  <c:y val="0.0784799669558034"/>
-                </c:manualLayout>
-              </c:layout>
-              <c:tx>
-                <c:rich>
-                  <a:bodyPr/>
-                  <a:lstStyle/>
-                  <a:p>
-                    <a:r>
-                      <a:rPr lang="en-US" altLang="zh-CN"/>
-                      <a:t>4</a:t>
-                    </a:r>
-                    <a:r>
-                      <a:rPr lang="zh-CN" altLang="en-US"/>
-                      <a:t> </a:t>
-                    </a:r>
-                    <a:r>
-                      <a:rPr lang="en-US" altLang="zh-CN"/>
-                      <a:t>T,</a:t>
-                    </a:r>
-                    <a:r>
-                      <a:rPr lang="zh-CN" altLang="en-US"/>
-                      <a:t> </a:t>
-                    </a:r>
-                    <a:r>
-                      <a:rPr lang="en-US" altLang="zh-CN"/>
-                      <a:t>Shopper</a:t>
-                    </a:r>
-                    <a:r>
-                      <a:rPr lang="en-US" altLang="zh-CN"/>
-                      <a:t>12</a:t>
-                    </a:r>
-                  </a:p>
-                </c:rich>
-              </c:tx>
-              <c:dLblPos val="r"/>
-              <c:showLegendKey val="0"/>
-              <c:showVal val="1"/>
-              <c:showCatName val="1"/>
-              <c:showSerName val="0"/>
-              <c:showPercent val="0"/>
-              <c:showBubbleSize val="0"/>
-            </c:dLbl>
-            <c:dLbl>
-              <c:idx val="4"/>
-              <c:layout>
-                <c:manualLayout>
-                  <c:x val="-0.072289156626506"/>
-                  <c:y val="0.0908715406856671"/>
-                </c:manualLayout>
-              </c:layout>
-              <c:tx>
-                <c:rich>
-                  <a:bodyPr/>
-                  <a:lstStyle/>
-                  <a:p>
-                    <a:r>
-                      <a:rPr lang="en-US" altLang="zh-CN"/>
-                      <a:t>3</a:t>
-                    </a:r>
-                    <a:r>
-                      <a:rPr lang="zh-CN" altLang="en-US"/>
-                      <a:t> </a:t>
-                    </a:r>
-                    <a:r>
-                      <a:rPr lang="en-US" altLang="zh-CN"/>
-                      <a:t>GIGANEWS</a:t>
-                    </a:r>
-                    <a:r>
-                      <a:rPr lang="en-US" altLang="zh-CN"/>
-                      <a:t>, 9</a:t>
-                    </a:r>
-                  </a:p>
-                </c:rich>
-              </c:tx>
-              <c:dLblPos val="r"/>
-              <c:showLegendKey val="0"/>
-              <c:showVal val="1"/>
-              <c:showCatName val="1"/>
-              <c:showSerName val="0"/>
-              <c:showPercent val="0"/>
-              <c:showBubbleSize val="0"/>
-            </c:dLbl>
-            <c:dLbl>
-              <c:idx val="5"/>
-              <c:layout>
-                <c:manualLayout>
-                  <c:x val="-0.118072289156626"/>
-                  <c:y val="-0.0578273440726972"/>
-                </c:manualLayout>
-              </c:layout>
-              <c:tx>
-                <c:rich>
-                  <a:bodyPr/>
-                  <a:lstStyle/>
-                  <a:p>
-                    <a:r>
-                      <a:rPr lang="en-US" altLang="zh-CN"/>
-                      <a:t>4</a:t>
-                    </a:r>
-                    <a:r>
-                      <a:rPr lang="zh-CN" altLang="en-US"/>
-                      <a:t> </a:t>
-                    </a:r>
-                    <a:r>
-                      <a:rPr lang="en-US" altLang="zh-CN"/>
-                      <a:t>NetPlex</a:t>
-                    </a:r>
-                    <a:r>
-                      <a:rPr lang="en-US" altLang="zh-CN"/>
-                      <a:t>, 14</a:t>
-                    </a:r>
-                  </a:p>
-                </c:rich>
-              </c:tx>
-              <c:dLblPos val="r"/>
-              <c:showLegendKey val="0"/>
-              <c:showVal val="1"/>
-              <c:showCatName val="1"/>
-              <c:showSerName val="0"/>
-              <c:showPercent val="0"/>
-              <c:showBubbleSize val="0"/>
-            </c:dLbl>
-            <c:dLblPos val="r"/>
-            <c:showLegendKey val="0"/>
-            <c:showVal val="1"/>
-            <c:showCatName val="1"/>
-            <c:showSerName val="0"/>
-            <c:showPercent val="0"/>
-            <c:showBubbleSize val="0"/>
-            <c:showLeaderLines val="0"/>
-          </c:dLbls>
           <c:xVal>
             <c:numRef>
-              <c:f>工作表1!$A$2:$A$7</c:f>
+              <c:f>工作表1!$A$2:$A$17</c:f>
               <c:numCache>
                 <c:formatCode>General</c:formatCode>
-                <c:ptCount val="6"/>
+                <c:ptCount val="16"/>
                 <c:pt idx="0">
-                  <c:v>4.0</c:v>
+                  <c:v>47.0</c:v>
                 </c:pt>
                 <c:pt idx="1">
-                  <c:v>4.0</c:v>
+                  <c:v>2153.0</c:v>
                 </c:pt>
                 <c:pt idx="2">
-                  <c:v>4.0</c:v>
+                  <c:v>11537.0</c:v>
                 </c:pt>
                 <c:pt idx="3">
-                  <c:v>4.0</c:v>
+                  <c:v>2637.0</c:v>
                 </c:pt>
                 <c:pt idx="4">
-                  <c:v>3.0</c:v>
+                  <c:v>88.0</c:v>
                 </c:pt>
                 <c:pt idx="5">
-                  <c:v>4.0</c:v>
+                  <c:v>10466.0</c:v>
+                </c:pt>
+                <c:pt idx="6">
+                  <c:v>11537.0</c:v>
+                </c:pt>
+                <c:pt idx="7">
+                  <c:v>3671.0</c:v>
+                </c:pt>
+                <c:pt idx="8">
+                  <c:v>293.0</c:v>
+                </c:pt>
+                <c:pt idx="9">
+                  <c:v>291.0</c:v>
+                </c:pt>
+                <c:pt idx="10">
+                  <c:v>32743.0</c:v>
+                </c:pt>
+                <c:pt idx="11">
+                  <c:v>3356.0</c:v>
+                </c:pt>
+                <c:pt idx="12">
+                  <c:v>1299.0</c:v>
+                </c:pt>
+                <c:pt idx="13">
+                  <c:v>30094.0</c:v>
+                </c:pt>
+                <c:pt idx="14">
+                  <c:v>6062.0</c:v>
+                </c:pt>
+                <c:pt idx="15">
+                  <c:v>7018.0</c:v>
                 </c:pt>
               </c:numCache>
             </c:numRef>
           </c:xVal>
           <c:yVal>
             <c:numRef>
-              <c:f>工作表1!$B$2:$B$7</c:f>
+              <c:f>工作表1!$B$2:$B$17</c:f>
               <c:numCache>
                 <c:formatCode>General</c:formatCode>
-                <c:ptCount val="6"/>
+                <c:ptCount val="16"/>
                 <c:pt idx="0">
+                  <c:v>3.0</c:v>
+                </c:pt>
+                <c:pt idx="1">
+                  <c:v>2.0</c:v>
+                </c:pt>
+                <c:pt idx="2">
+                  <c:v>2.0</c:v>
+                </c:pt>
+                <c:pt idx="3">
+                  <c:v>20.0</c:v>
+                </c:pt>
+                <c:pt idx="4">
+                  <c:v>2.0</c:v>
+                </c:pt>
+                <c:pt idx="5">
+                  <c:v>2.0</c:v>
+                </c:pt>
+                <c:pt idx="6">
+                  <c:v>1.0</c:v>
+                </c:pt>
+                <c:pt idx="7">
+                  <c:v>4.0</c:v>
+                </c:pt>
+                <c:pt idx="8">
+                  <c:v>4.0</c:v>
+                </c:pt>
+                <c:pt idx="9">
+                  <c:v>1.0</c:v>
+                </c:pt>
+                <c:pt idx="10">
+                  <c:v>3.0</c:v>
+                </c:pt>
+                <c:pt idx="11">
+                  <c:v>6.0</c:v>
+                </c:pt>
+                <c:pt idx="12">
                   <c:v>12.0</c:v>
                 </c:pt>
-                <c:pt idx="1">
-                  <c:v>9.0</c:v>
-                </c:pt>
-                <c:pt idx="2">
-                  <c:v>13.0</c:v>
-                </c:pt>
-                <c:pt idx="3">
-                  <c:v>12.0</c:v>
-                </c:pt>
-                <c:pt idx="4">
-                  <c:v>9.0</c:v>
-                </c:pt>
-                <c:pt idx="5">
-                  <c:v>14.0</c:v>
+                <c:pt idx="13">
+                  <c:v>3.0</c:v>
+                </c:pt>
+                <c:pt idx="14">
+                  <c:v>2.0</c:v>
+                </c:pt>
+                <c:pt idx="15">
+                  <c:v>4.0</c:v>
                 </c:pt>
               </c:numCache>
             </c:numRef>
@@ -12900,11 +12774,11 @@
           <c:showPercent val="0"/>
           <c:showBubbleSize val="0"/>
         </c:dLbls>
-        <c:axId val="-2138239320"/>
-        <c:axId val="-2138506728"/>
+        <c:axId val="2138583000"/>
+        <c:axId val="2134398936"/>
       </c:scatterChart>
       <c:valAx>
-        <c:axId val="-2138239320"/>
+        <c:axId val="2138583000"/>
         <c:scaling>
           <c:orientation val="minMax"/>
         </c:scaling>
@@ -12915,12 +12789,12 @@
         <c:majorTickMark val="out"/>
         <c:minorTickMark val="none"/>
         <c:tickLblPos val="nextTo"/>
-        <c:crossAx val="-2138506728"/>
+        <c:crossAx val="2134398936"/>
         <c:crosses val="autoZero"/>
         <c:crossBetween val="midCat"/>
       </c:valAx>
       <c:valAx>
-        <c:axId val="-2138506728"/>
+        <c:axId val="2134398936"/>
         <c:scaling>
           <c:orientation val="minMax"/>
         </c:scaling>
@@ -12931,11 +12805,16 @@
         <c:majorTickMark val="out"/>
         <c:minorTickMark val="none"/>
         <c:tickLblPos val="nextTo"/>
-        <c:crossAx val="-2138239320"/>
+        <c:crossAx val="2138583000"/>
         <c:crosses val="autoZero"/>
         <c:crossBetween val="midCat"/>
       </c:valAx>
     </c:plotArea>
+    <c:legend>
+      <c:legendPos val="r"/>
+      <c:layout/>
+      <c:overlay val="0"/>
+    </c:legend>
     <c:plotVisOnly val="1"/>
     <c:dispBlanksAs val="gap"/>
     <c:showDLblsOverMax val="0"/>
@@ -13173,11 +13052,11 @@
           <c:showPercent val="0"/>
           <c:showBubbleSize val="0"/>
         </c:dLbls>
-        <c:axId val="-2136014840"/>
-        <c:axId val="2138770568"/>
+        <c:axId val="2133747480"/>
+        <c:axId val="2133750440"/>
       </c:scatterChart>
       <c:valAx>
-        <c:axId val="-2136014840"/>
+        <c:axId val="2133747480"/>
         <c:scaling>
           <c:orientation val="minMax"/>
         </c:scaling>
@@ -13186,12 +13065,12 @@
         <c:majorTickMark val="out"/>
         <c:minorTickMark val="none"/>
         <c:tickLblPos val="nextTo"/>
-        <c:crossAx val="2138770568"/>
+        <c:crossAx val="2133750440"/>
         <c:crosses val="autoZero"/>
         <c:crossBetween val="midCat"/>
       </c:valAx>
       <c:valAx>
-        <c:axId val="2138770568"/>
+        <c:axId val="2133750440"/>
         <c:scaling>
           <c:orientation val="minMax"/>
         </c:scaling>
@@ -13202,7 +13081,7 @@
         <c:majorTickMark val="out"/>
         <c:minorTickMark val="none"/>
         <c:tickLblPos val="nextTo"/>
-        <c:crossAx val="-2136014840"/>
+        <c:crossAx val="2133747480"/>
         <c:crosses val="autoZero"/>
         <c:crossBetween val="midCat"/>
       </c:valAx>
@@ -13444,11 +13323,11 @@
           <c:showPercent val="0"/>
           <c:showBubbleSize val="0"/>
         </c:dLbls>
-        <c:axId val="-2136585736"/>
-        <c:axId val="-2136582776"/>
+        <c:axId val="-2142170040"/>
+        <c:axId val="-2135295928"/>
       </c:scatterChart>
       <c:valAx>
-        <c:axId val="-2136585736"/>
+        <c:axId val="-2142170040"/>
         <c:scaling>
           <c:orientation val="minMax"/>
         </c:scaling>
@@ -13457,12 +13336,12 @@
         <c:majorTickMark val="out"/>
         <c:minorTickMark val="none"/>
         <c:tickLblPos val="nextTo"/>
-        <c:crossAx val="-2136582776"/>
+        <c:crossAx val="-2135295928"/>
         <c:crosses val="autoZero"/>
         <c:crossBetween val="midCat"/>
       </c:valAx>
       <c:valAx>
-        <c:axId val="-2136582776"/>
+        <c:axId val="-2135295928"/>
         <c:scaling>
           <c:orientation val="minMax"/>
         </c:scaling>
@@ -13473,7 +13352,7 @@
         <c:majorTickMark val="out"/>
         <c:minorTickMark val="none"/>
         <c:tickLblPos val="nextTo"/>
-        <c:crossAx val="-2136585736"/>
+        <c:crossAx val="-2142170040"/>
         <c:crosses val="autoZero"/>
         <c:crossBetween val="midCat"/>
       </c:valAx>
@@ -13895,11 +13774,11 @@
           <c:showPercent val="0"/>
           <c:showBubbleSize val="0"/>
         </c:dLbls>
-        <c:axId val="-2136410712"/>
-        <c:axId val="-2136635608"/>
+        <c:axId val="-2138420824"/>
+        <c:axId val="-2138445304"/>
       </c:scatterChart>
       <c:valAx>
-        <c:axId val="-2136410712"/>
+        <c:axId val="-2138420824"/>
         <c:scaling>
           <c:orientation val="minMax"/>
         </c:scaling>
@@ -13908,12 +13787,12 @@
         <c:majorTickMark val="out"/>
         <c:minorTickMark val="none"/>
         <c:tickLblPos val="nextTo"/>
-        <c:crossAx val="-2136635608"/>
+        <c:crossAx val="-2138445304"/>
         <c:crosses val="autoZero"/>
         <c:crossBetween val="midCat"/>
       </c:valAx>
       <c:valAx>
-        <c:axId val="-2136635608"/>
+        <c:axId val="-2138445304"/>
         <c:scaling>
           <c:orientation val="minMax"/>
         </c:scaling>
@@ -13924,7 +13803,7 @@
         <c:majorTickMark val="out"/>
         <c:minorTickMark val="none"/>
         <c:tickLblPos val="nextTo"/>
-        <c:crossAx val="-2136410712"/>
+        <c:crossAx val="-2138420824"/>
         <c:crosses val="autoZero"/>
         <c:crossBetween val="midCat"/>
       </c:valAx>
@@ -14264,7 +14143,7 @@
 </file>
 
 <file path=customXml/itemProps1.xml><?xml version="1.0" encoding="utf-8"?>
-<ds:datastoreItem xmlns:ds="http://schemas.openxmlformats.org/officeDocument/2006/customXml" ds:itemID="{ECD2B5BD-5FE9-F14C-AA24-57FAEB8A07BB}">
+<ds:datastoreItem xmlns:ds="http://schemas.openxmlformats.org/officeDocument/2006/customXml" ds:itemID="{B6421E1D-C528-4E43-8AC5-4AAED015DE5E}">
   <ds:schemaRefs>
     <ds:schemaRef ds:uri="http://schemas.openxmlformats.org/officeDocument/2006/bibliography"/>
   </ds:schemaRefs>

</xml_diff>